<commit_message>
change to profit loss system and minor fixes
</commit_message>
<xml_diff>
--- a/Documentation/Analyis drafts and functionality/WriteUp_EH448 22_03_2018.docx
+++ b/Documentation/Analyis drafts and functionality/WriteUp_EH448 22_03_2018.docx
@@ -97,6 +97,7 @@
                                   <w:dataBinding w:prefixMappings="xmlns:ns0='http://schemas.openxmlformats.org/package/2006/metadata/core-properties' xmlns:ns1='http://purl.org/dc/elements/1.1/'" w:xpath="/ns0:coreProperties[1]/ns1:title[1]" w:storeItemID="{6C3C8BC8-F283-45AE-878A-BAB7291924A1}"/>
                                   <w:text/>
                                 </w:sdtPr>
+                                <w:sdtEndPr/>
                                 <w:sdtContent>
                                   <w:p>
                                     <w:pPr>
@@ -144,6 +145,7 @@
                                   <w:dataBinding w:prefixMappings="xmlns:ns0='http://schemas.microsoft.com/office/2006/coverPageProps'" w:xpath="/ns0:CoverPageProperties[1]/ns0:Abstract[1]" w:storeItemID="{55AF091B-3C7A-41E3-B477-F2FDAA23CFDA}"/>
                                   <w:text/>
                                 </w:sdtPr>
+                                <w:sdtEndPr/>
                                 <w:sdtContent>
                                   <w:p>
                                     <w:pPr>
@@ -200,6 +202,7 @@
                             <w:dataBinding w:prefixMappings="xmlns:ns0='http://schemas.openxmlformats.org/package/2006/metadata/core-properties' xmlns:ns1='http://purl.org/dc/elements/1.1/'" w:xpath="/ns0:coreProperties[1]/ns1:title[1]" w:storeItemID="{6C3C8BC8-F283-45AE-878A-BAB7291924A1}"/>
                             <w:text/>
                           </w:sdtPr>
+                          <w:sdtEndPr/>
                           <w:sdtContent>
                             <w:p>
                               <w:pPr>
@@ -247,6 +250,7 @@
                             <w:dataBinding w:prefixMappings="xmlns:ns0='http://schemas.microsoft.com/office/2006/coverPageProps'" w:xpath="/ns0:CoverPageProperties[1]/ns0:Abstract[1]" w:storeItemID="{55AF091B-3C7A-41E3-B477-F2FDAA23CFDA}"/>
                             <w:text/>
                           </w:sdtPr>
+                          <w:sdtEndPr/>
                           <w:sdtContent>
                             <w:p>
                               <w:pPr>
@@ -357,6 +361,7 @@
                                   <w:dataBinding w:prefixMappings="xmlns:ns0='http://schemas.openxmlformats.org/package/2006/metadata/core-properties' xmlns:ns1='http://purl.org/dc/elements/1.1/'" w:xpath="/ns0:coreProperties[1]/ns1:subject[1]" w:storeItemID="{6C3C8BC8-F283-45AE-878A-BAB7291924A1}"/>
                                   <w:text/>
                                 </w:sdtPr>
+                                <w:sdtEndPr/>
                                 <w:sdtContent>
                                   <w:p>
                                     <w:pPr>
@@ -412,6 +417,7 @@
                             <w:dataBinding w:prefixMappings="xmlns:ns0='http://schemas.openxmlformats.org/package/2006/metadata/core-properties' xmlns:ns1='http://purl.org/dc/elements/1.1/'" w:xpath="/ns0:coreProperties[1]/ns1:subject[1]" w:storeItemID="{6C3C8BC8-F283-45AE-878A-BAB7291924A1}"/>
                             <w:text/>
                           </w:sdtPr>
+                          <w:sdtEndPr/>
                           <w:sdtContent>
                             <w:p>
                               <w:pPr>
@@ -3251,139 +3257,255 @@
       </w:r>
       <w:bookmarkStart w:id="0" w:name="_Toc509501690"/>
       <w:r>
-        <w:t>Anal</w:t>
-      </w:r>
-      <w:bookmarkStart w:id="1" w:name="_GoBack"/>
+        <w:t>Analysis</w:t>
+      </w:r>
+      <w:bookmarkEnd w:id="0"/>
+    </w:p>
+    <w:p>
+      <w:pPr>
+        <w:pStyle w:val="Heading2"/>
+      </w:pPr>
+      <w:r>
+        <w:t xml:space="preserve">     </w:t>
+      </w:r>
+      <w:bookmarkStart w:id="1" w:name="_Toc509501691"/>
+      <w:r>
+        <w:t xml:space="preserve">The problem </w:t>
+      </w:r>
+      <w:proofErr w:type="gramStart"/>
+      <w:r>
+        <w:t>background</w:t>
+      </w:r>
       <w:bookmarkEnd w:id="1"/>
-      <w:r>
-        <w:t>ysis</w:t>
-      </w:r>
-      <w:bookmarkEnd w:id="0"/>
-    </w:p>
-    <w:p>
-      <w:pPr>
-        <w:pStyle w:val="Heading2"/>
+      <w:proofErr w:type="gramEnd"/>
+    </w:p>
+    <w:p>
+      <w:pPr>
+        <w:rPr>
+          <w:sz w:val="24"/>
+        </w:rPr>
+      </w:pPr>
+      <w:r>
+        <w:rPr>
+          <w:sz w:val="24"/>
+        </w:rPr>
+        <w:t xml:space="preserve">          Utopia Handmade and Vintage is a retail and clothing company. It is run by my brother Mr. T. Harding and his partner. The business is quite </w:t>
+      </w:r>
+      <w:proofErr w:type="gramStart"/>
+      <w:r>
+        <w:rPr>
+          <w:sz w:val="24"/>
+        </w:rPr>
+        <w:t>small</w:t>
+      </w:r>
+      <w:proofErr w:type="gramEnd"/>
+      <w:r>
+        <w:rPr>
+          <w:sz w:val="24"/>
+        </w:rPr>
+        <w:t xml:space="preserve"> and they tend to make most of their sales through online third-party websites such as etsy.com and also at stalls at multiple different music festivals. As the business is starting to grow and the company is transitioning from something more of a hobby over to an actual business, my brother has come to the realization that taxes and bookkeeping are legal responsibilities which will become very prevalent in his future. A lot of small business owners tend to use Microsoft Excel or bookkeeping software which can be bought online such as ‘</w:t>
+      </w:r>
+      <w:proofErr w:type="spellStart"/>
+      <w:r>
+        <w:rPr>
+          <w:sz w:val="24"/>
+        </w:rPr>
+        <w:t>Quickbooks</w:t>
+      </w:r>
+      <w:proofErr w:type="spellEnd"/>
+      <w:r>
+        <w:rPr>
+          <w:sz w:val="24"/>
+        </w:rPr>
+        <w:t>’ and ‘Sage’ however I intend to make a program which can be used (most likely by him) to help assist and record the bookkeeping for the company.</w:t>
+      </w:r>
+    </w:p>
+    <w:p>
+      <w:pPr>
+        <w:rPr>
+          <w:sz w:val="24"/>
+        </w:rPr>
+      </w:pPr>
+      <w:r>
+        <w:rPr>
+          <w:sz w:val="24"/>
+        </w:rPr>
+        <w:t xml:space="preserve">As I personally had a very limited understanding of bookkeeping and accounting I decided that step one would be to do some basic preliminary research into this field. I </w:t>
+      </w:r>
+      <w:proofErr w:type="gramStart"/>
+      <w:r>
+        <w:rPr>
+          <w:sz w:val="24"/>
+        </w:rPr>
+        <w:t>came to the understanding</w:t>
+      </w:r>
+      <w:proofErr w:type="gramEnd"/>
+      <w:r>
+        <w:rPr>
+          <w:sz w:val="24"/>
+        </w:rPr>
+        <w:t xml:space="preserve"> that double entry bookkeeping is the standard method used in the modern world. Some other things I noted is the need and usefulness of balance sheets and profit and loss statements. </w:t>
+      </w:r>
+    </w:p>
+    <w:p>
+      <w:pPr>
+        <w:rPr>
+          <w:sz w:val="24"/>
+        </w:rPr>
+      </w:pPr>
+      <w:r>
+        <w:rPr>
+          <w:sz w:val="24"/>
+        </w:rPr>
+        <w:t xml:space="preserve">The second step I decided to take was to arrange a meeting with my brother as he would be the end user of the product I intend to build. The two things I was hoping to address with him were his current options for bookkeeping software which he could purchase and use, and the requirements he would need in a bookkeeping software for his business. After some quick research we concluded that although excel was the most cost-efficient option not only did my brother not know anything about using </w:t>
+      </w:r>
+      <w:proofErr w:type="gramStart"/>
+      <w:r>
+        <w:rPr>
+          <w:sz w:val="24"/>
+        </w:rPr>
+        <w:t>it</w:t>
+      </w:r>
+      <w:proofErr w:type="gramEnd"/>
+      <w:r>
+        <w:rPr>
+          <w:sz w:val="24"/>
+        </w:rPr>
+        <w:t xml:space="preserve"> but it also only allowed cashbook accounting where as he was looking for a double entry bookkeeping system. The other requirements he noted will be mentioned further on.</w:t>
+      </w:r>
+    </w:p>
+    <w:p>
+      <w:pPr>
+        <w:rPr>
+          <w:sz w:val="24"/>
+        </w:rPr>
+      </w:pPr>
+      <w:r>
+        <w:rPr>
+          <w:sz w:val="24"/>
+        </w:rPr>
+        <w:t>To conclude I decided that I would start of by creating a very standard double entry bookkeeping system as this would act as a good foundation to add improvements to and tailor it towards the end users more specific requirements. This also helps as it allows for me to make sure the basics are all up and running before getting into a greater level of depth and detail.</w:t>
+      </w:r>
+    </w:p>
+    <w:p>
+      <w:pPr>
+        <w:pStyle w:val="Heading3"/>
       </w:pPr>
       <w:r>
         <w:t xml:space="preserve">     </w:t>
       </w:r>
-      <w:bookmarkStart w:id="2" w:name="_Toc509501691"/>
-      <w:r>
-        <w:t xml:space="preserve">The problem </w:t>
+      <w:bookmarkStart w:id="2" w:name="_Toc509501692"/>
+      <w:r>
+        <w:t>Research into Accounting</w:t>
+      </w:r>
+      <w:bookmarkEnd w:id="2"/>
+    </w:p>
+    <w:p>
+      <w:pPr>
+        <w:rPr>
+          <w:sz w:val="24"/>
+        </w:rPr>
+      </w:pPr>
+      <w:r>
+        <w:rPr>
+          <w:sz w:val="24"/>
+        </w:rPr>
+        <w:t xml:space="preserve">            I came to the realization that I will need to learn a substantial amount more about accounting and bookkeeping to be able to fully take on and produce a suitable product for my client. To do this I have decided to use a very well acclaimed textbook which is used by most schools and colleges in the UK to teach accounting. It is called “Business Accounting 1” by Frank Woods and Alan Sangster. The book starts from the very basics of accounting and provides multiple practice questions and examples which I will be able to use in the testing and development of my project. I am hoping to progress my program as I progress through the </w:t>
       </w:r>
       <w:proofErr w:type="gramStart"/>
       <w:r>
-        <w:t>background</w:t>
-      </w:r>
-      <w:bookmarkEnd w:id="2"/>
+        <w:rPr>
+          <w:sz w:val="24"/>
+        </w:rPr>
+        <w:t>textbook</w:t>
+      </w:r>
       <w:proofErr w:type="gramEnd"/>
-    </w:p>
-    <w:p>
-      <w:pPr>
-        <w:rPr>
-          <w:sz w:val="24"/>
-        </w:rPr>
-      </w:pPr>
-      <w:r>
-        <w:rPr>
-          <w:sz w:val="24"/>
-        </w:rPr>
-        <w:t xml:space="preserve">          Utopia Handmade and Vintage is a retail and clothing company. It is run by my brother Mr. T. Harding and his partner. The business is quite </w:t>
+      <w:r>
+        <w:rPr>
+          <w:sz w:val="24"/>
+        </w:rPr>
+        <w:t xml:space="preserve"> so I can develop the program hand in hand with my learning of the subject. This is how I plan to create the foundation for my program as stated earlier. </w:t>
+      </w:r>
+    </w:p>
+    <w:p>
+      <w:pPr>
+        <w:pStyle w:val="Heading3"/>
+      </w:pPr>
+      <w:r>
+        <w:t xml:space="preserve">     </w:t>
+      </w:r>
+      <w:bookmarkStart w:id="3" w:name="_Toc509501693"/>
+      <w:r>
+        <w:t>The current system</w:t>
+      </w:r>
+      <w:bookmarkEnd w:id="3"/>
+    </w:p>
+    <w:p>
+      <w:pPr>
+        <w:rPr>
+          <w:sz w:val="24"/>
+        </w:rPr>
+      </w:pPr>
+      <w:r>
+        <w:rPr>
+          <w:sz w:val="24"/>
+        </w:rPr>
+        <w:t xml:space="preserve">         The company is currently quite small as I stated earlier and is therefore under the minimum tax bracket. This means that currently they do not have any system in place for bookkeeping as there has been no need for it so far.</w:t>
+      </w:r>
+    </w:p>
+    <w:p>
+      <w:pPr>
+        <w:pStyle w:val="Heading3"/>
+      </w:pPr>
+      <w:r>
+        <w:t xml:space="preserve">     </w:t>
+      </w:r>
+      <w:bookmarkStart w:id="4" w:name="_Toc509501694"/>
+      <w:r>
+        <w:t xml:space="preserve">Clarification of </w:t>
+      </w:r>
+      <w:r>
+        <w:t>The End User</w:t>
+      </w:r>
+      <w:bookmarkEnd w:id="4"/>
+    </w:p>
+    <w:p>
+      <w:pPr>
+        <w:rPr>
+          <w:sz w:val="24"/>
+        </w:rPr>
+      </w:pPr>
+      <w:r>
+        <w:rPr>
+          <w:sz w:val="24"/>
+        </w:rPr>
+        <w:t xml:space="preserve">         Although my client is Utopia </w:t>
       </w:r>
       <w:proofErr w:type="gramStart"/>
       <w:r>
         <w:rPr>
           <w:sz w:val="24"/>
         </w:rPr>
-        <w:t>small</w:t>
+        <w:t>Handmade</w:t>
       </w:r>
       <w:proofErr w:type="gramEnd"/>
       <w:r>
         <w:rPr>
           <w:sz w:val="24"/>
         </w:rPr>
-        <w:t xml:space="preserve"> and they tend to make most of their sales through online third-party websites such as etsy.com and also at stalls at multiple different music festivals. As the business is starting to grow and the company is transitioning from something more of a hobby over to an actual business, my brother has come to the realization that taxes and bookkeeping are legal responsibilities which will become very prevalent in his future. A lot of small business owners tend to use Microsoft Excel or bookkeeping software which can be bought online such as ‘</w:t>
-      </w:r>
-      <w:proofErr w:type="spellStart"/>
-      <w:r>
-        <w:rPr>
-          <w:sz w:val="24"/>
-        </w:rPr>
-        <w:t>Quickbooks</w:t>
-      </w:r>
-      <w:proofErr w:type="spellEnd"/>
-      <w:r>
-        <w:rPr>
-          <w:sz w:val="24"/>
-        </w:rPr>
-        <w:t>’ and ‘Sage’ however I intend to make a program which can be used (most likely by him) to help assist and record the bookkeeping for the company.</w:t>
-      </w:r>
-    </w:p>
-    <w:p>
-      <w:pPr>
-        <w:rPr>
-          <w:sz w:val="24"/>
-        </w:rPr>
-      </w:pPr>
-      <w:r>
-        <w:rPr>
-          <w:sz w:val="24"/>
-        </w:rPr>
-        <w:t xml:space="preserve">As I personally had a very limited understanding of bookkeeping and accounting I decided that step one would be to do some basic preliminary research into this field. I </w:t>
-      </w:r>
-      <w:proofErr w:type="gramStart"/>
-      <w:r>
-        <w:rPr>
-          <w:sz w:val="24"/>
-        </w:rPr>
-        <w:t>came to the understanding</w:t>
-      </w:r>
-      <w:proofErr w:type="gramEnd"/>
-      <w:r>
-        <w:rPr>
-          <w:sz w:val="24"/>
-        </w:rPr>
-        <w:t xml:space="preserve"> that double entry bookkeeping is the standard method used in the modern world. Some other things I noted is the need and usefulness of balance sheets and profit and loss statements. </w:t>
-      </w:r>
-    </w:p>
-    <w:p>
-      <w:pPr>
-        <w:rPr>
-          <w:sz w:val="24"/>
-        </w:rPr>
-      </w:pPr>
-      <w:r>
-        <w:rPr>
-          <w:sz w:val="24"/>
-        </w:rPr>
-        <w:t xml:space="preserve">The second step I decided to take was to arrange a meeting with my brother as he would be the end user of the product I intend to build. The two things I was hoping to address with him were his current options for bookkeeping software which he could purchase and use, and the requirements he would need in a bookkeeping software for his business. After some quick research we concluded that although excel was the most cost-efficient option not only did my brother not know anything about using </w:t>
-      </w:r>
-      <w:proofErr w:type="gramStart"/>
-      <w:r>
-        <w:rPr>
-          <w:sz w:val="24"/>
-        </w:rPr>
-        <w:t>it</w:t>
-      </w:r>
-      <w:proofErr w:type="gramEnd"/>
-      <w:r>
-        <w:rPr>
-          <w:sz w:val="24"/>
-        </w:rPr>
-        <w:t xml:space="preserve"> but it also only allowed cashbook accounting where as he was looking for a double entry bookkeeping system. The other requirements he noted will be mentioned further on.</w:t>
-      </w:r>
-    </w:p>
-    <w:p>
-      <w:pPr>
-        <w:rPr>
-          <w:sz w:val="24"/>
-        </w:rPr>
-      </w:pPr>
-      <w:r>
-        <w:rPr>
-          <w:sz w:val="24"/>
-        </w:rPr>
-        <w:t>To conclude I decided that I would start of by creating a very standard double entry bookkeeping system as this would act as a good foundation to add improvements to and tailor it towards the end users more specific requirements. This also helps as it allows for me to make sure the basics are all up and running before getting into a greater level of depth and detail.</w:t>
+        <w:t xml:space="preserve"> and Vintage I would say that Mr. T Harding will be my so</w:t>
+      </w:r>
+      <w:r>
+        <w:rPr>
+          <w:sz w:val="24"/>
+        </w:rPr>
+        <w:t>le</w:t>
+      </w:r>
+      <w:r>
+        <w:rPr>
+          <w:sz w:val="24"/>
+        </w:rPr>
+        <w:t xml:space="preserve"> end user for the system as he is one of the owner’s and the most likely out of the two to be doing the bookkeeping. He will be my first point of contact for information on what he will require from me. Therefore, the system will be catered towards his requirements and he will also be the person I get to test the program once it is in its later stages and past the book level testing.</w:t>
       </w:r>
     </w:p>
     <w:p>
@@ -3393,135 +3515,14 @@
       <w:r>
         <w:t xml:space="preserve">     </w:t>
       </w:r>
-      <w:bookmarkStart w:id="3" w:name="_Toc509501692"/>
-      <w:r>
-        <w:t>Research into Accounting</w:t>
-      </w:r>
-      <w:bookmarkEnd w:id="3"/>
-    </w:p>
-    <w:p>
-      <w:pPr>
-        <w:rPr>
-          <w:sz w:val="24"/>
-        </w:rPr>
-      </w:pPr>
-      <w:r>
-        <w:rPr>
-          <w:sz w:val="24"/>
-        </w:rPr>
-        <w:t xml:space="preserve">            I came to the realization that I will need to learn a substantial amount more about accounting and bookkeeping to be able to fully take on and produce a suitable product for my client. To do this I have decided to use a very well acclaimed textbook which is used by most schools and colleges in the UK to teach accounting. It is called “Business Accounting 1” by Frank Woods and Alan Sangster. The book starts from the very basics of accounting and provides multiple practice questions and examples which I will be able to use in the testing and development of my project. I am hoping to progress my program as I progress through the </w:t>
-      </w:r>
-      <w:proofErr w:type="gramStart"/>
-      <w:r>
-        <w:rPr>
-          <w:sz w:val="24"/>
-        </w:rPr>
-        <w:t>textbook</w:t>
-      </w:r>
-      <w:proofErr w:type="gramEnd"/>
-      <w:r>
-        <w:rPr>
-          <w:sz w:val="24"/>
-        </w:rPr>
-        <w:t xml:space="preserve"> so I can develop the program hand in hand with my learning of the subject. This is how I plan to create the foundation for my program as stated earlier. </w:t>
-      </w:r>
-    </w:p>
-    <w:p>
-      <w:pPr>
-        <w:pStyle w:val="Heading3"/>
-      </w:pPr>
-      <w:r>
-        <w:t xml:space="preserve">     </w:t>
-      </w:r>
-      <w:bookmarkStart w:id="4" w:name="_Toc509501693"/>
-      <w:r>
-        <w:t>The current system</w:t>
-      </w:r>
-      <w:bookmarkEnd w:id="4"/>
-    </w:p>
-    <w:p>
-      <w:pPr>
-        <w:rPr>
-          <w:sz w:val="24"/>
-        </w:rPr>
-      </w:pPr>
-      <w:r>
-        <w:rPr>
-          <w:sz w:val="24"/>
-        </w:rPr>
-        <w:t xml:space="preserve">         The company is currently quite small as I stated earlier and is therefore under the minimum tax bracket. This means that currently they do not have any system in place for bookkeeping as there has been no need for it so far.</w:t>
-      </w:r>
-    </w:p>
-    <w:p>
-      <w:pPr>
-        <w:pStyle w:val="Heading3"/>
-      </w:pPr>
-      <w:r>
-        <w:t xml:space="preserve">     </w:t>
-      </w:r>
-      <w:bookmarkStart w:id="5" w:name="_Toc509501694"/>
-      <w:r>
-        <w:t xml:space="preserve">Clarification of </w:t>
-      </w:r>
-      <w:r>
-        <w:t>The End User</w:t>
+      <w:bookmarkStart w:id="5" w:name="_Toc509501695"/>
+      <w:r>
+        <w:t>U</w:t>
+      </w:r>
+      <w:r>
+        <w:t>ser requirements</w:t>
       </w:r>
       <w:bookmarkEnd w:id="5"/>
-    </w:p>
-    <w:p>
-      <w:pPr>
-        <w:rPr>
-          <w:sz w:val="24"/>
-        </w:rPr>
-      </w:pPr>
-      <w:r>
-        <w:rPr>
-          <w:sz w:val="24"/>
-        </w:rPr>
-        <w:t xml:space="preserve">         Although my client is Utopia </w:t>
-      </w:r>
-      <w:proofErr w:type="gramStart"/>
-      <w:r>
-        <w:rPr>
-          <w:sz w:val="24"/>
-        </w:rPr>
-        <w:t>Handmade</w:t>
-      </w:r>
-      <w:proofErr w:type="gramEnd"/>
-      <w:r>
-        <w:rPr>
-          <w:sz w:val="24"/>
-        </w:rPr>
-        <w:t xml:space="preserve"> and Vintage I would say that Mr. T Harding will be my so</w:t>
-      </w:r>
-      <w:r>
-        <w:rPr>
-          <w:sz w:val="24"/>
-        </w:rPr>
-        <w:t>le</w:t>
-      </w:r>
-      <w:r>
-        <w:rPr>
-          <w:sz w:val="24"/>
-        </w:rPr>
-        <w:t xml:space="preserve"> end user for the system as he is one of the owner’s and the most likely out of the two to be doing the bookkeeping. He will be my first point of contact for information on what he will require from me. Therefore, the system will be catered towards his requirements and he will also be the person I get to test the program once it is in its later stages and past the book level testing.</w:t>
-      </w:r>
-    </w:p>
-    <w:p>
-      <w:pPr>
-        <w:pStyle w:val="Heading3"/>
-      </w:pPr>
-      <w:r>
-        <w:t xml:space="preserve">     </w:t>
-      </w:r>
-      <w:bookmarkStart w:id="6" w:name="_Toc509501695"/>
-      <w:r>
-        <w:t>U</w:t>
-      </w:r>
-      <w:r>
-        <w:t>ser requirements</w:t>
-      </w:r>
-      <w:bookmarkEnd w:id="6"/>
     </w:p>
     <w:p>
       <w:pPr>
@@ -3867,47 +3868,47 @@
       <w:pPr>
         <w:pStyle w:val="Heading1"/>
       </w:pPr>
-      <w:bookmarkStart w:id="7" w:name="_Toc509501696"/>
+      <w:bookmarkStart w:id="6" w:name="_Toc509501696"/>
       <w:r>
         <w:t>Design</w:t>
       </w:r>
+      <w:bookmarkEnd w:id="6"/>
+    </w:p>
+    <w:p>
+      <w:pPr>
+        <w:rPr>
+          <w:color w:val="FF0000"/>
+        </w:rPr>
+      </w:pPr>
+      <w:r>
+        <w:rPr>
+          <w:color w:val="FF0000"/>
+        </w:rPr>
+        <w:t>Add more class diagrams showing relations etc. not just inheritance.</w:t>
+      </w:r>
+    </w:p>
+    <w:p>
+      <w:pPr>
+        <w:rPr>
+          <w:color w:val="FF0000"/>
+        </w:rPr>
+      </w:pPr>
+      <w:r>
+        <w:rPr>
+          <w:color w:val="FF0000"/>
+        </w:rPr>
+        <w:t>Remove mentioning things like autocomplete.</w:t>
+      </w:r>
+    </w:p>
+    <w:p>
+      <w:pPr>
+        <w:pStyle w:val="Heading2"/>
+      </w:pPr>
+      <w:bookmarkStart w:id="7" w:name="_Toc509501697"/>
+      <w:r>
+        <w:t>Why I chose to do an Object-Oriented Project</w:t>
+      </w:r>
       <w:bookmarkEnd w:id="7"/>
-    </w:p>
-    <w:p>
-      <w:pPr>
-        <w:rPr>
-          <w:color w:val="FF0000"/>
-        </w:rPr>
-      </w:pPr>
-      <w:r>
-        <w:rPr>
-          <w:color w:val="FF0000"/>
-        </w:rPr>
-        <w:t>Add more class diagrams showing relations etc. not just inheritance.</w:t>
-      </w:r>
-    </w:p>
-    <w:p>
-      <w:pPr>
-        <w:rPr>
-          <w:color w:val="FF0000"/>
-        </w:rPr>
-      </w:pPr>
-      <w:r>
-        <w:rPr>
-          <w:color w:val="FF0000"/>
-        </w:rPr>
-        <w:t>Remove mentioning things like autocomplete.</w:t>
-      </w:r>
-    </w:p>
-    <w:p>
-      <w:pPr>
-        <w:pStyle w:val="Heading2"/>
-      </w:pPr>
-      <w:bookmarkStart w:id="8" w:name="_Toc509501697"/>
-      <w:r>
-        <w:t>Why I chose to do an Object-Oriented Project</w:t>
-      </w:r>
-      <w:bookmarkEnd w:id="8"/>
     </w:p>
     <w:p>
       <w:pPr>
@@ -4610,11 +4611,11 @@
       <w:pPr>
         <w:pStyle w:val="Heading2"/>
       </w:pPr>
-      <w:bookmarkStart w:id="9" w:name="_Toc509501698"/>
+      <w:bookmarkStart w:id="8" w:name="_Toc509501698"/>
       <w:r>
         <w:t>Class Diagram and Objects Used</w:t>
       </w:r>
-      <w:bookmarkEnd w:id="9"/>
+      <w:bookmarkEnd w:id="8"/>
     </w:p>
     <w:p>
       <w:r>
@@ -5096,84 +5097,125 @@
       <w:pPr>
         <w:pStyle w:val="Heading1"/>
       </w:pPr>
-      <w:bookmarkStart w:id="10" w:name="_Toc509501699"/>
+      <w:bookmarkStart w:id="9" w:name="_Toc509501699"/>
       <w:r>
         <w:t xml:space="preserve">Technical </w:t>
       </w:r>
       <w:r>
         <w:t>Solution</w:t>
       </w:r>
+      <w:bookmarkEnd w:id="9"/>
+    </w:p>
+    <w:p>
+      <w:pPr>
+        <w:pStyle w:val="Heading2"/>
+      </w:pPr>
+      <w:bookmarkStart w:id="10" w:name="_Toc507488681"/>
+      <w:bookmarkStart w:id="11" w:name="_Toc509501700"/>
+      <w:bookmarkStart w:id="12" w:name="_Toc507488676"/>
+      <w:r>
+        <w:t>Why I chose to use Naked Objects Framework</w:t>
+      </w:r>
       <w:bookmarkEnd w:id="10"/>
+      <w:bookmarkEnd w:id="11"/>
+    </w:p>
+    <w:p>
+      <w:r>
+        <w:t xml:space="preserve">I chose to use Naked Objects Framework for multiple reasons. The biggest advantage for using it is its UI. The client side of NOF is brilliant for database orientated projects as the UI will automatically display objects in a tabulated way </w:t>
+      </w:r>
+      <w:proofErr w:type="gramStart"/>
+      <w:r>
+        <w:t>similar to</w:t>
+      </w:r>
+      <w:proofErr w:type="gramEnd"/>
+      <w:r>
+        <w:t xml:space="preserve"> how it would look in a database. It also separates object methods and adds them to the actions button on the UI. This is all customisable from inside the objects. The UI’s colour and layout can all be customized, this includes individual objects and everything. </w:t>
+      </w:r>
+    </w:p>
+    <w:p>
+      <w:r>
+        <w:t>NOF also contains the ability to set up user profiles using Auth0, this can be done via a developer-built profile system or</w:t>
+      </w:r>
+      <w:r>
+        <w:t xml:space="preserve"> by</w:t>
+      </w:r>
+      <w:r>
+        <w:t xml:space="preserve"> using </w:t>
+      </w:r>
+      <w:r>
+        <w:t xml:space="preserve">pre-existing identification such as a google or </w:t>
+      </w:r>
+      <w:proofErr w:type="spellStart"/>
+      <w:r>
+        <w:t>facebook</w:t>
+      </w:r>
+      <w:proofErr w:type="spellEnd"/>
+      <w:r>
+        <w:t xml:space="preserve"> login, </w:t>
+      </w:r>
+      <w:r>
+        <w:t xml:space="preserve">this became useful in </w:t>
+      </w:r>
+      <w:r>
+        <w:t xml:space="preserve">the </w:t>
+      </w:r>
+      <w:r>
+        <w:t>auditing</w:t>
+      </w:r>
+      <w:r>
+        <w:t xml:space="preserve"> section</w:t>
+      </w:r>
+      <w:r>
+        <w:t>.</w:t>
+      </w:r>
+    </w:p>
+    <w:p>
+      <w:r>
+        <w:t xml:space="preserve"> Another advantage I found when researching NOF was that it provides ‘hooks’ which can be used for auditing. A hook will pick up certain user actions and they allow for me to write code to determine what happens when they are picked up. This allowed for me to implement and auditing system. Using the hooks and the NOF Auth0 user profile system I was able to create an Audit service which would use the ‘hooks’ to audit the user by saving information about the user’s profile and the action they performed into an Audit Record object class.</w:t>
+      </w:r>
+    </w:p>
+    <w:p>
+      <w:pPr>
+        <w:rPr>
+          <w:color w:val="000000" w:themeColor="text1"/>
+        </w:rPr>
+      </w:pPr>
+      <w:r>
+        <w:rPr>
+          <w:color w:val="000000" w:themeColor="text1"/>
+        </w:rPr>
+        <w:t>As you can see the advantages of using Naked Objects Framework allowed me to direct my focus towards building a more complex object model and better overall solution as I didn’t have to worry as much about these other ‘</w:t>
+      </w:r>
+      <w:proofErr w:type="spellStart"/>
+      <w:r>
+        <w:rPr>
+          <w:color w:val="000000" w:themeColor="text1"/>
+        </w:rPr>
+        <w:t>tid</w:t>
+      </w:r>
+      <w:proofErr w:type="spellEnd"/>
+      <w:r>
+        <w:rPr>
+          <w:color w:val="000000" w:themeColor="text1"/>
+        </w:rPr>
+        <w:t>-bits’.</w:t>
+      </w:r>
     </w:p>
     <w:p>
       <w:pPr>
         <w:pStyle w:val="Heading2"/>
       </w:pPr>
-      <w:bookmarkStart w:id="11" w:name="_Toc507488681"/>
-      <w:bookmarkStart w:id="12" w:name="_Toc507488676"/>
-      <w:bookmarkStart w:id="13" w:name="_Toc509501700"/>
-      <w:r>
-        <w:t>Why I chose to use Naked Objects Framework</w:t>
-      </w:r>
-      <w:bookmarkEnd w:id="11"/>
+      <w:bookmarkStart w:id="13" w:name="_Toc509501701"/>
+      <w:r>
+        <w:t>Solution</w:t>
+      </w:r>
+      <w:r>
+        <w:t xml:space="preserve"> Layout</w:t>
+      </w:r>
+      <w:bookmarkEnd w:id="12"/>
       <w:bookmarkEnd w:id="13"/>
     </w:p>
     <w:p>
-      <w:r>
-        <w:t xml:space="preserve">I chose to use Naked Objects Framework for multiple reasons. The biggest advantage for using it is its UI. The client side of NOF is brilliant for database orientated projects as the UI will automatically display objects in a tabulated way </w:t>
-      </w:r>
-      <w:proofErr w:type="gramStart"/>
-      <w:r>
-        <w:t>similar to</w:t>
-      </w:r>
-      <w:proofErr w:type="gramEnd"/>
-      <w:r>
-        <w:t xml:space="preserve"> how it would look in a database. It also separates object methods and adds them to the actions button on the UI. This is all customisable from inside the objects. The UI’s colour and layout can all be customized, this includes individual objects and everything. </w:t>
-      </w:r>
-    </w:p>
-    <w:p>
-      <w:r>
-        <w:t>NOF also contains the ability to set up user profiles using Auth0, this can be done via a developer-built profile system or</w:t>
-      </w:r>
-      <w:r>
-        <w:t xml:space="preserve"> by</w:t>
-      </w:r>
-      <w:r>
-        <w:t xml:space="preserve"> using </w:t>
-      </w:r>
-      <w:r>
-        <w:t xml:space="preserve">pre-existing identification such as a google or </w:t>
-      </w:r>
-      <w:proofErr w:type="spellStart"/>
-      <w:r>
-        <w:t>facebook</w:t>
-      </w:r>
-      <w:proofErr w:type="spellEnd"/>
-      <w:r>
-        <w:t xml:space="preserve"> login, </w:t>
-      </w:r>
-      <w:r>
-        <w:t xml:space="preserve">this became useful in </w:t>
-      </w:r>
-      <w:r>
-        <w:t xml:space="preserve">the </w:t>
-      </w:r>
-      <w:r>
-        <w:t>auditing</w:t>
-      </w:r>
-      <w:r>
-        <w:t xml:space="preserve"> section</w:t>
-      </w:r>
-      <w:r>
-        <w:t>.</w:t>
-      </w:r>
-    </w:p>
-    <w:p>
-      <w:r>
-        <w:t xml:space="preserve"> Another advantage I found when researching NOF was that it provides ‘hooks’ which can be used for auditing. A hook will pick up certain user actions and they allow for me to write code to determine what happens when they are picked up. This allowed for me to implement and auditing system. Using the hooks and the NOF Auth0 user profile system I was able to create an Audit service which would use the ‘hooks’ to audit the user by saving information about the user’s profile and the action they performed into an Audit Record object class.</w:t>
-      </w:r>
-    </w:p>
-    <w:p>
       <w:pPr>
         <w:rPr>
           <w:color w:val="000000" w:themeColor="text1"/>
@@ -5183,70 +5225,29 @@
         <w:rPr>
           <w:color w:val="000000" w:themeColor="text1"/>
         </w:rPr>
-        <w:t>As you can see the advantages of using Naked Objects Framework allowed me to direct my focus towards building a more complex object model and better overall solution as I didn’t have to worry as much about these other ‘</w:t>
-      </w:r>
-      <w:proofErr w:type="spellStart"/>
+        <w:t xml:space="preserve">The Solution consists of four separate projects. The Client, Model, Server and Database projects. This format is a way of using the Naked Objects Framework, it works using the client-server model </w:t>
+      </w:r>
+      <w:r>
+        <w:t xml:space="preserve">by this I mean that everything the user does via the UI (provided by the client project) goes through the server via requests and responses. </w:t>
+      </w:r>
       <w:r>
         <w:rPr>
           <w:color w:val="000000" w:themeColor="text1"/>
         </w:rPr>
-        <w:t>tid</w:t>
-      </w:r>
-      <w:proofErr w:type="spellEnd"/>
-      <w:r>
-        <w:rPr>
-          <w:color w:val="000000" w:themeColor="text1"/>
-        </w:rPr>
-        <w:t>-bits’.</w:t>
-      </w:r>
-    </w:p>
-    <w:p>
-      <w:pPr>
-        <w:pStyle w:val="Heading2"/>
-      </w:pPr>
-      <w:bookmarkStart w:id="14" w:name="_Toc509501701"/>
-      <w:r>
-        <w:t>Solution</w:t>
-      </w:r>
-      <w:r>
-        <w:t xml:space="preserve"> Layout</w:t>
-      </w:r>
-      <w:bookmarkEnd w:id="12"/>
+        <w:t>I started my project by downloading the NOF Template Solution which comes with the four projects included. The NOF Template solution can be downloaded by anyone and is referenced in the NOF user manual. Below is a breakdown of the projects into more detail.</w:t>
+      </w:r>
+    </w:p>
+    <w:p>
+      <w:pPr>
+        <w:pStyle w:val="Heading3"/>
+      </w:pPr>
+      <w:bookmarkStart w:id="14" w:name="_Toc507488677"/>
+      <w:bookmarkStart w:id="15" w:name="_Toc509501702"/>
+      <w:r>
+        <w:t>Client</w:t>
+      </w:r>
       <w:bookmarkEnd w:id="14"/>
-    </w:p>
-    <w:p>
-      <w:pPr>
-        <w:rPr>
-          <w:color w:val="000000" w:themeColor="text1"/>
-        </w:rPr>
-      </w:pPr>
-      <w:r>
-        <w:rPr>
-          <w:color w:val="000000" w:themeColor="text1"/>
-        </w:rPr>
-        <w:t xml:space="preserve">The Solution consists of four separate projects. The Client, Model, Server and Database projects. This format is a way of using the Naked Objects Framework, it works using the client-server model </w:t>
-      </w:r>
-      <w:r>
-        <w:t xml:space="preserve">by this I mean that everything the user does via the UI (provided by the client project) goes through the server via requests and responses. </w:t>
-      </w:r>
-      <w:r>
-        <w:rPr>
-          <w:color w:val="000000" w:themeColor="text1"/>
-        </w:rPr>
-        <w:t>I started my project by downloading the NOF Template Solution which comes with the four projects included. The NOF Template solution can be downloaded by anyone and is referenced in the NOF user manual. Below is a breakdown of the projects into more detail.</w:t>
-      </w:r>
-    </w:p>
-    <w:p>
-      <w:pPr>
-        <w:pStyle w:val="Heading3"/>
-      </w:pPr>
-      <w:bookmarkStart w:id="15" w:name="_Toc507488677"/>
-      <w:bookmarkStart w:id="16" w:name="_Toc509501702"/>
-      <w:r>
-        <w:t>Client</w:t>
-      </w:r>
       <w:bookmarkEnd w:id="15"/>
-      <w:bookmarkEnd w:id="16"/>
     </w:p>
     <w:p>
       <w:pPr>
@@ -5367,95 +5368,95 @@
       <w:pPr>
         <w:pStyle w:val="Heading3"/>
       </w:pPr>
-      <w:bookmarkStart w:id="17" w:name="_Toc507488678"/>
-      <w:bookmarkStart w:id="18" w:name="_Toc509501703"/>
+      <w:bookmarkStart w:id="16" w:name="_Toc507488678"/>
+      <w:bookmarkStart w:id="17" w:name="_Toc509501703"/>
       <w:r>
         <w:t>Model</w:t>
       </w:r>
+      <w:bookmarkEnd w:id="16"/>
       <w:bookmarkEnd w:id="17"/>
+    </w:p>
+    <w:p>
+      <w:pPr>
+        <w:rPr>
+          <w:color w:val="000000" w:themeColor="text1"/>
+        </w:rPr>
+      </w:pPr>
+      <w:r>
+        <w:rPr>
+          <w:color w:val="000000" w:themeColor="text1"/>
+        </w:rPr>
+        <w:t>The Model project is where the majority o</w:t>
+      </w:r>
+    </w:p>
+    <w:p>
+      <w:pPr>
+        <w:rPr>
+          <w:color w:val="FF0000"/>
+        </w:rPr>
+      </w:pPr>
+      <w:r>
+        <w:rPr>
+          <w:color w:val="FF0000"/>
+        </w:rPr>
+        <w:t>For objects / classes and services.</w:t>
+      </w:r>
+      <w:r>
+        <w:rPr>
+          <w:color w:val="FF0000"/>
+        </w:rPr>
+        <w:t xml:space="preserve"> (where objects from the design section are coded, show AN example). Auditing is also in there. Model is where I wrote most of my code.</w:t>
+      </w:r>
+    </w:p>
+    <w:p>
+      <w:pPr>
+        <w:rPr>
+          <w:color w:val="FF0000"/>
+        </w:rPr>
+      </w:pPr>
+      <w:r>
+        <w:rPr>
+          <w:color w:val="FF0000"/>
+        </w:rPr>
+        <w:t>Objects and services/repositories.</w:t>
+      </w:r>
+    </w:p>
+    <w:p>
+      <w:pPr>
+        <w:rPr>
+          <w:color w:val="FF0000"/>
+        </w:rPr>
+      </w:pPr>
+      <w:r>
+        <w:rPr>
+          <w:color w:val="FF0000"/>
+        </w:rPr>
+        <w:t>Show Programming techniques (here’s my code, here’s what it’s doing in the UI) Show examples of actions. (show collections etc. lots of examples); Show validation (robustness</w:t>
+      </w:r>
+      <w:proofErr w:type="gramStart"/>
+      <w:r>
+        <w:rPr>
+          <w:color w:val="FF0000"/>
+        </w:rPr>
+        <w:t>)(</w:t>
+      </w:r>
+      <w:proofErr w:type="gramEnd"/>
+      <w:r>
+        <w:rPr>
+          <w:color w:val="FF0000"/>
+        </w:rPr>
+        <w:t>add validation); User-friendliness (auto Complete); Attributes(using [] hiding objects changing layout etc. etc.) LINQ &amp; repositories.</w:t>
+      </w:r>
+    </w:p>
+    <w:p>
+      <w:pPr>
+        <w:pStyle w:val="Heading4"/>
+      </w:pPr>
+      <w:bookmarkStart w:id="18" w:name="_Toc509501704"/>
+      <w:r>
+        <w:t>Objects</w:t>
+      </w:r>
       <w:bookmarkEnd w:id="18"/>
-    </w:p>
-    <w:p>
-      <w:pPr>
-        <w:rPr>
-          <w:color w:val="000000" w:themeColor="text1"/>
-        </w:rPr>
-      </w:pPr>
-      <w:r>
-        <w:rPr>
-          <w:color w:val="000000" w:themeColor="text1"/>
-        </w:rPr>
-        <w:t>The Model project is where the majority o</w:t>
-      </w:r>
-    </w:p>
-    <w:p>
-      <w:pPr>
-        <w:rPr>
-          <w:color w:val="FF0000"/>
-        </w:rPr>
-      </w:pPr>
-      <w:r>
-        <w:rPr>
-          <w:color w:val="FF0000"/>
-        </w:rPr>
-        <w:t>For objects / classes and services.</w:t>
-      </w:r>
-      <w:r>
-        <w:rPr>
-          <w:color w:val="FF0000"/>
-        </w:rPr>
-        <w:t xml:space="preserve"> (where objects from the design section are coded, show AN example). Auditing is also in there. Model is where I wrote most of my code.</w:t>
-      </w:r>
-    </w:p>
-    <w:p>
-      <w:pPr>
-        <w:rPr>
-          <w:color w:val="FF0000"/>
-        </w:rPr>
-      </w:pPr>
-      <w:r>
-        <w:rPr>
-          <w:color w:val="FF0000"/>
-        </w:rPr>
-        <w:t>Objects and services/repositories.</w:t>
-      </w:r>
-    </w:p>
-    <w:p>
-      <w:pPr>
-        <w:rPr>
-          <w:color w:val="FF0000"/>
-        </w:rPr>
-      </w:pPr>
-      <w:r>
-        <w:rPr>
-          <w:color w:val="FF0000"/>
-        </w:rPr>
-        <w:t>Show Programming techniques (here’s my code, here’s what it’s doing in the UI) Show examples of actions. (show collections etc. lots of examples); Show validation (robustness</w:t>
-      </w:r>
-      <w:proofErr w:type="gramStart"/>
-      <w:r>
-        <w:rPr>
-          <w:color w:val="FF0000"/>
-        </w:rPr>
-        <w:t>)(</w:t>
-      </w:r>
-      <w:proofErr w:type="gramEnd"/>
-      <w:r>
-        <w:rPr>
-          <w:color w:val="FF0000"/>
-        </w:rPr>
-        <w:t>add validation); User-friendliness (auto Complete); Attributes(using [] hiding objects changing layout etc. etc.) LINQ &amp; repositories.</w:t>
-      </w:r>
-    </w:p>
-    <w:p>
-      <w:pPr>
-        <w:pStyle w:val="Heading4"/>
-      </w:pPr>
-      <w:bookmarkStart w:id="19" w:name="_Toc509501704"/>
-      <w:r>
-        <w:t>Objects</w:t>
-      </w:r>
-      <w:bookmarkEnd w:id="19"/>
     </w:p>
     <w:p>
       <w:r>
@@ -5467,16 +5468,16 @@
         <w:pStyle w:val="Heading5"/>
         <w:shd w:val="clear" w:color="auto" w:fill="FFF2CC" w:themeFill="accent4" w:themeFillTint="33"/>
       </w:pPr>
-      <w:bookmarkStart w:id="20" w:name="_Toc507488682"/>
-      <w:bookmarkStart w:id="21" w:name="_Toc509501705"/>
+      <w:bookmarkStart w:id="19" w:name="_Toc507488682"/>
+      <w:bookmarkStart w:id="20" w:name="_Toc509501705"/>
       <w:r>
         <w:rPr>
           <w:shd w:val="clear" w:color="auto" w:fill="FFF2CC" w:themeFill="accent4" w:themeFillTint="33"/>
         </w:rPr>
         <w:t>The Advantages of LINQ</w:t>
       </w:r>
+      <w:bookmarkEnd w:id="19"/>
       <w:bookmarkEnd w:id="20"/>
-      <w:bookmarkEnd w:id="21"/>
     </w:p>
     <w:p>
       <w:pPr>
@@ -5590,11 +5591,11 @@
       <w:pPr>
         <w:pStyle w:val="Heading5"/>
       </w:pPr>
-      <w:bookmarkStart w:id="22" w:name="_Toc509501706"/>
+      <w:bookmarkStart w:id="21" w:name="_Toc509501706"/>
       <w:r>
         <w:t>Object Example – Account</w:t>
       </w:r>
-      <w:bookmarkEnd w:id="22"/>
+      <w:bookmarkEnd w:id="21"/>
     </w:p>
     <w:p>
       <w:r>
@@ -5806,11 +5807,11 @@
       <w:pPr>
         <w:pStyle w:val="Heading5"/>
       </w:pPr>
-      <w:bookmarkStart w:id="23" w:name="_Toc509501707"/>
+      <w:bookmarkStart w:id="22" w:name="_Toc509501707"/>
       <w:r>
         <w:t>Repository Example – Accounting Service</w:t>
       </w:r>
-      <w:bookmarkEnd w:id="23"/>
+      <w:bookmarkEnd w:id="22"/>
     </w:p>
     <w:p>
       <w:r>
@@ -6154,41 +6155,41 @@
       <w:pPr>
         <w:pStyle w:val="Heading4"/>
       </w:pPr>
-      <w:bookmarkStart w:id="24" w:name="_Toc509501708"/>
+      <w:bookmarkStart w:id="23" w:name="_Toc509501708"/>
       <w:r>
         <w:t>Auditing</w:t>
       </w:r>
+      <w:bookmarkEnd w:id="23"/>
+    </w:p>
+    <w:p>
+      <w:pPr>
+        <w:rPr>
+          <w:noProof/>
+        </w:rPr>
+      </w:pPr>
+      <w:r>
+        <w:rPr>
+          <w:noProof/>
+        </w:rPr>
+        <w:t>Auditing is one of the more complex capabilities of my program. My auditing code can be split into 3 sections (I will go into more detail of each below). The AuditService which detects when actions have been perfomed by a user, the AuditRecord which is used to save information about the action and user and finally the AuditMenu which is the UI end of the audit capability, it is used to display the audit records to a user.</w:t>
+      </w:r>
+    </w:p>
+    <w:p>
+      <w:pPr>
+        <w:pStyle w:val="Heading5"/>
+        <w:rPr>
+          <w:i/>
+          <w:noProof/>
+        </w:rPr>
+      </w:pPr>
+      <w:bookmarkStart w:id="24" w:name="_Toc509501709"/>
+      <w:r>
+        <w:rPr>
+          <w:noProof/>
+        </w:rPr>
+        <w:t>Audit Service</w:t>
+      </w:r>
       <w:bookmarkEnd w:id="24"/>
-    </w:p>
-    <w:p>
-      <w:pPr>
-        <w:rPr>
-          <w:noProof/>
-        </w:rPr>
-      </w:pPr>
-      <w:r>
-        <w:rPr>
-          <w:noProof/>
-        </w:rPr>
-        <w:t>Auditing is one of the more complex capabilities of my program. My auditing code can be split into 3 sections (I will go into more detail of each below). The AuditService which detects when actions have been perfomed by a user, the AuditRecord which is used to save information about the action and user and finally the AuditMenu which is the UI end of the audit capability, it is used to display the audit records to a user.</w:t>
-      </w:r>
-    </w:p>
-    <w:p>
-      <w:pPr>
-        <w:pStyle w:val="Heading5"/>
-        <w:rPr>
-          <w:i/>
-          <w:noProof/>
-        </w:rPr>
-      </w:pPr>
-      <w:bookmarkStart w:id="25" w:name="_Toc509501709"/>
-      <w:r>
-        <w:rPr>
-          <w:noProof/>
-        </w:rPr>
-        <w:t>Audit Service</w:t>
-      </w:r>
-      <w:bookmarkEnd w:id="25"/>
     </w:p>
     <w:p>
       <w:pPr>
@@ -6565,14 +6566,14 @@
           <w:i/>
         </w:rPr>
       </w:pPr>
-      <w:bookmarkStart w:id="26" w:name="_Toc509501710"/>
+      <w:bookmarkStart w:id="25" w:name="_Toc509501710"/>
       <w:r>
         <w:rPr>
           <w:noProof/>
         </w:rPr>
         <w:t>Audit Record</w:t>
       </w:r>
-      <w:bookmarkEnd w:id="26"/>
+      <w:bookmarkEnd w:id="25"/>
     </w:p>
     <w:p>
       <w:r>
@@ -6718,11 +6719,11 @@
           <w:i/>
         </w:rPr>
       </w:pPr>
-      <w:bookmarkStart w:id="27" w:name="_Toc509501711"/>
+      <w:bookmarkStart w:id="26" w:name="_Toc509501711"/>
       <w:r>
         <w:t>Audit Menu</w:t>
       </w:r>
-      <w:bookmarkEnd w:id="27"/>
+      <w:bookmarkEnd w:id="26"/>
     </w:p>
     <w:p>
       <w:r>
@@ -6839,8 +6840,8 @@
       <w:pPr>
         <w:pStyle w:val="Heading4"/>
       </w:pPr>
+      <w:bookmarkStart w:id="27" w:name="_Toc509501712"/>
       <w:bookmarkStart w:id="28" w:name="_Hlk508566853"/>
-      <w:bookmarkStart w:id="29" w:name="_Toc509501712"/>
       <w:r>
         <w:t xml:space="preserve">Use of an </w:t>
       </w:r>
@@ -6848,7 +6849,7 @@
       <w:r>
         <w:t>IViewModel</w:t>
       </w:r>
-      <w:bookmarkEnd w:id="29"/>
+      <w:bookmarkEnd w:id="27"/>
       <w:proofErr w:type="spellEnd"/>
     </w:p>
     <w:p>
@@ -7298,14 +7299,14 @@
       <w:pPr>
         <w:pStyle w:val="Heading3"/>
       </w:pPr>
-      <w:bookmarkStart w:id="30" w:name="_Toc507488679"/>
-      <w:bookmarkStart w:id="31" w:name="_Toc509501713"/>
+      <w:bookmarkStart w:id="29" w:name="_Toc507488679"/>
+      <w:bookmarkStart w:id="30" w:name="_Toc509501713"/>
       <w:bookmarkEnd w:id="28"/>
       <w:r>
         <w:t>Server</w:t>
       </w:r>
+      <w:bookmarkEnd w:id="29"/>
       <w:bookmarkEnd w:id="30"/>
-      <w:bookmarkEnd w:id="31"/>
     </w:p>
     <w:p>
       <w:r>
@@ -7557,13 +7558,13 @@
       <w:pPr>
         <w:pStyle w:val="Heading3"/>
       </w:pPr>
-      <w:bookmarkStart w:id="32" w:name="_Toc507488680"/>
-      <w:bookmarkStart w:id="33" w:name="_Toc509501714"/>
+      <w:bookmarkStart w:id="31" w:name="_Toc507488680"/>
+      <w:bookmarkStart w:id="32" w:name="_Toc509501714"/>
       <w:r>
         <w:t>Database</w:t>
       </w:r>
+      <w:bookmarkEnd w:id="31"/>
       <w:bookmarkEnd w:id="32"/>
-      <w:bookmarkEnd w:id="33"/>
     </w:p>
     <w:p>
       <w:pPr>
@@ -7573,7 +7574,7 @@
           <w:color w:val="1F3864" w:themeColor="accent1" w:themeShade="80"/>
         </w:rPr>
       </w:pPr>
-      <w:bookmarkStart w:id="34" w:name="_Toc509501715"/>
+      <w:bookmarkStart w:id="33" w:name="_Toc509501715"/>
       <w:r>
         <w:t>Entity Framework</w:t>
       </w:r>
@@ -7594,7 +7595,7 @@
         </w:rPr>
         <w:t>ervers</w:t>
       </w:r>
-      <w:bookmarkEnd w:id="34"/>
+      <w:bookmarkEnd w:id="33"/>
     </w:p>
     <w:p>
       <w:r>
@@ -7831,11 +7832,11 @@
       <w:pPr>
         <w:pStyle w:val="Heading4"/>
       </w:pPr>
-      <w:bookmarkStart w:id="35" w:name="_Toc509501716"/>
+      <w:bookmarkStart w:id="34" w:name="_Toc509501716"/>
       <w:r>
         <w:t>DB context</w:t>
       </w:r>
-      <w:bookmarkEnd w:id="35"/>
+      <w:bookmarkEnd w:id="34"/>
       <w:r>
         <w:t xml:space="preserve"> </w:t>
       </w:r>
@@ -8007,7 +8008,7 @@
       <w:pPr>
         <w:pStyle w:val="Heading4"/>
       </w:pPr>
-      <w:bookmarkStart w:id="36" w:name="_Toc509501717"/>
+      <w:bookmarkStart w:id="35" w:name="_Toc509501717"/>
       <w:r>
         <w:t>D</w:t>
       </w:r>
@@ -8017,7 +8018,7 @@
       <w:r>
         <w:t xml:space="preserve"> Initializer</w:t>
       </w:r>
-      <w:bookmarkEnd w:id="36"/>
+      <w:bookmarkEnd w:id="35"/>
     </w:p>
     <w:p>
       <w:pPr>
@@ -8389,27 +8390,27 @@
       <w:pPr>
         <w:pStyle w:val="Heading1"/>
       </w:pPr>
-      <w:bookmarkStart w:id="37" w:name="_Toc509501718"/>
+      <w:bookmarkStart w:id="36" w:name="_Toc509501718"/>
       <w:r>
         <w:t>Testing</w:t>
       </w:r>
+      <w:bookmarkEnd w:id="36"/>
+    </w:p>
+    <w:p>
+      <w:pPr>
+        <w:pStyle w:val="Heading2"/>
+        <w:rPr>
+          <w:lang w:val="en-US"/>
+        </w:rPr>
+      </w:pPr>
+      <w:bookmarkStart w:id="37" w:name="_Toc509501719"/>
+      <w:r>
+        <w:rPr>
+          <w:lang w:val="en-US"/>
+        </w:rPr>
+        <w:t>Test 1</w:t>
+      </w:r>
       <w:bookmarkEnd w:id="37"/>
-    </w:p>
-    <w:p>
-      <w:pPr>
-        <w:pStyle w:val="Heading2"/>
-        <w:rPr>
-          <w:lang w:val="en-US"/>
-        </w:rPr>
-      </w:pPr>
-      <w:bookmarkStart w:id="38" w:name="_Toc509501719"/>
-      <w:r>
-        <w:rPr>
-          <w:lang w:val="en-US"/>
-        </w:rPr>
-        <w:t>Test 1</w:t>
-      </w:r>
-      <w:bookmarkEnd w:id="38"/>
     </w:p>
     <w:p>
       <w:pPr>
@@ -8691,10 +8692,10 @@
           <w:noProof/>
         </w:rPr>
         <w:drawing>
-          <wp:inline distT="0" distB="0" distL="0" distR="0" wp14:anchorId="6E81D64B" wp14:editId="0606E3C6">
-            <wp:extent cx="3148642" cy="3432400"/>
+          <wp:inline distT="0" distB="0" distL="0" distR="0" wp14:anchorId="2AED2255" wp14:editId="57177923">
+            <wp:extent cx="2958675" cy="3429000"/>
             <wp:effectExtent l="0" t="0" r="0" b="0"/>
-            <wp:docPr id="39" name="Picture 39"/>
+            <wp:docPr id="25" name="Picture 25"/>
             <wp:cNvGraphicFramePr>
               <a:graphicFrameLocks xmlns:a="http://schemas.openxmlformats.org/drawingml/2006/main" noChangeAspect="1"/>
             </wp:cNvGraphicFramePr>
@@ -8714,7 +8715,7 @@
                   <pic:spPr>
                     <a:xfrm>
                       <a:off x="0" y="0"/>
-                      <a:ext cx="3158252" cy="3442876"/>
+                      <a:ext cx="2971244" cy="3443567"/>
                     </a:xfrm>
                     <a:prstGeom prst="rect">
                       <a:avLst/>
@@ -8737,6 +8738,7 @@
         <w:rPr>
           <w:lang w:val="en-US"/>
         </w:rPr>
+        <w:lastRenderedPageBreak/>
         <w:t>When Create New balance sheet is clicked the below form pop’s up and requires filling.</w:t>
       </w:r>
     </w:p>
@@ -8858,11 +8860,12 @@
         <w:rPr>
           <w:noProof/>
         </w:rPr>
+        <w:lastRenderedPageBreak/>
         <w:drawing>
-          <wp:inline distT="0" distB="0" distL="0" distR="0" wp14:anchorId="560E5346" wp14:editId="7E9D8276">
-            <wp:extent cx="3346512" cy="2317531"/>
-            <wp:effectExtent l="0" t="0" r="6350" b="6985"/>
-            <wp:docPr id="42" name="Picture 42"/>
+          <wp:inline distT="0" distB="0" distL="0" distR="0" wp14:anchorId="06630E2E" wp14:editId="2FEE3D14">
+            <wp:extent cx="5943600" cy="3795395"/>
+            <wp:effectExtent l="0" t="0" r="0" b="0"/>
+            <wp:docPr id="450" name="Picture 450"/>
             <wp:cNvGraphicFramePr>
               <a:graphicFrameLocks xmlns:a="http://schemas.openxmlformats.org/drawingml/2006/main" noChangeAspect="1"/>
             </wp:cNvGraphicFramePr>
@@ -8882,7 +8885,7 @@
                   <pic:spPr>
                     <a:xfrm>
                       <a:off x="0" y="0"/>
-                      <a:ext cx="3369723" cy="2333605"/>
+                      <a:ext cx="5943600" cy="3795395"/>
                     </a:xfrm>
                     <a:prstGeom prst="rect">
                       <a:avLst/>
@@ -8903,29 +8906,32 @@
           <w:lang w:val="en-US"/>
         </w:rPr>
       </w:pPr>
-      <w:bookmarkStart w:id="39" w:name="_Toc509501720"/>
+      <w:bookmarkStart w:id="38" w:name="_Toc509501720"/>
       <w:r>
         <w:rPr>
           <w:lang w:val="en-US"/>
         </w:rPr>
         <w:t>Test 2</w:t>
       </w:r>
+      <w:bookmarkEnd w:id="38"/>
+    </w:p>
+    <w:p>
+      <w:pPr>
+        <w:ind w:left="360"/>
+        <w:rPr>
+          <w:color w:val="FF0000"/>
+        </w:rPr>
+      </w:pPr>
+      <w:bookmarkStart w:id="39" w:name="_GoBack"/>
       <w:bookmarkEnd w:id="39"/>
     </w:p>
     <w:p>
       <w:pPr>
-        <w:ind w:left="360"/>
-        <w:rPr>
-          <w:color w:val="FF0000"/>
-        </w:rPr>
-      </w:pPr>
-    </w:p>
-    <w:p>
-      <w:pPr>
         <w:pStyle w:val="Heading1"/>
       </w:pPr>
       <w:bookmarkStart w:id="40" w:name="_Toc509501721"/>
       <w:r>
+        <w:lastRenderedPageBreak/>
         <w:t>Evaluation</w:t>
       </w:r>
       <w:bookmarkEnd w:id="40"/>
@@ -12115,7 +12121,7 @@
 </file>
 
 <file path=customXml/itemProps1.xml><?xml version="1.0" encoding="utf-8"?>
-<ds:datastoreItem xmlns:ds="http://schemas.openxmlformats.org/officeDocument/2006/customXml" ds:itemID="{13BD0C21-BA64-44AF-8691-DFFFD7A4E53E}">
+<ds:datastoreItem xmlns:ds="http://schemas.openxmlformats.org/officeDocument/2006/customXml" ds:itemID="{3B188AA7-0C0E-4D50-ACB2-43A1A6F44311}">
   <ds:schemaRefs>
     <ds:schemaRef ds:uri="http://schemas.openxmlformats.org/officeDocument/2006/bibliography"/>
   </ds:schemaRefs>

</xml_diff>